<commit_message>
Add birthdate; formatting tweaks
</commit_message>
<xml_diff>
--- a/docassemble/CLAGuardianship/data/templates/caregiver_authorization_affidavit.docx
+++ b/docassemble/CLAGuardianship/data/templates/caregiver_authorization_affidavit.docx
@@ -41,13 +41,7 @@
         <w:rPr>
           <w:rFonts w:ascii="Calibri" w:hAnsi="Calibri" w:cs="Calibri"/>
         </w:rPr>
-        <w:t xml:space="preserve">1. </w:t>
-      </w:r>
-      <w:r>
-        <w:rPr>
-          <w:rFonts w:ascii="Calibri" w:hAnsi="Calibri" w:cs="Calibri"/>
-        </w:rPr>
-        <w:t>Authorizing Party</w:t>
+        <w:t>1. Authorizing Party</w:t>
       </w:r>
     </w:p>
     <w:p>
@@ -66,6 +60,8 @@
       <w:r>
         <w:rPr>
           <w:rFonts w:ascii="Calibri" w:hAnsi="Calibri" w:cs="Calibri"/>
+          <w:b/>
+          <w:bCs/>
         </w:rPr>
         <w:t>{{ users</w:t>
       </w:r>
@@ -73,6 +69,8 @@
       <w:r>
         <w:rPr>
           <w:rFonts w:ascii="Calibri" w:hAnsi="Calibri" w:cs="Calibri"/>
+          <w:b/>
+          <w:bCs/>
         </w:rPr>
         <w:t>[0] }}</w:t>
       </w:r>
@@ -85,6 +83,8 @@
       <w:r>
         <w:rPr>
           <w:rFonts w:ascii="Calibri" w:hAnsi="Calibri" w:cs="Calibri"/>
+          <w:b/>
+          <w:bCs/>
         </w:rPr>
         <w:t>{{ users[0].</w:t>
       </w:r>
@@ -92,18 +92,24 @@
       <w:r>
         <w:rPr>
           <w:rFonts w:ascii="Calibri" w:hAnsi="Calibri" w:cs="Calibri"/>
+          <w:b/>
+          <w:bCs/>
         </w:rPr>
         <w:t>addres</w:t>
       </w:r>
       <w:r>
         <w:rPr>
           <w:rFonts w:ascii="Calibri" w:hAnsi="Calibri" w:cs="Calibri"/>
+          <w:b/>
+          <w:bCs/>
         </w:rPr>
         <w:t>s</w:t>
       </w:r>
       <w:r>
         <w:rPr>
           <w:rFonts w:ascii="Calibri" w:hAnsi="Calibri" w:cs="Calibri"/>
+          <w:b/>
+          <w:bCs/>
         </w:rPr>
         <w:t>.on_one_line</w:t>
       </w:r>
@@ -111,13 +117,31 @@
       <w:r>
         <w:rPr>
           <w:rFonts w:ascii="Calibri" w:hAnsi="Calibri" w:cs="Calibri"/>
-        </w:rPr>
-        <w:t xml:space="preserve">() }} am the {{ </w:t>
+          <w:b/>
+          <w:bCs/>
+        </w:rPr>
+        <w:t>() }}</w:t>
+      </w:r>
+      <w:r>
+        <w:rPr>
+          <w:rFonts w:ascii="Calibri" w:hAnsi="Calibri" w:cs="Calibri"/>
+        </w:rPr>
+        <w:t xml:space="preserve"> am the </w:t>
+      </w:r>
+      <w:r>
+        <w:rPr>
+          <w:rFonts w:ascii="Calibri" w:hAnsi="Calibri" w:cs="Calibri"/>
+          <w:b/>
+          <w:bCs/>
+        </w:rPr>
+        <w:t xml:space="preserve">{{ </w:t>
       </w:r>
       <w:proofErr w:type="spellStart"/>
       <w:r>
         <w:rPr>
           <w:rFonts w:ascii="Calibri" w:hAnsi="Calibri" w:cs="Calibri"/>
+          <w:b/>
+          <w:bCs/>
         </w:rPr>
         <w:t>relationship_to_child</w:t>
       </w:r>
@@ -125,39 +149,42 @@
       <w:r>
         <w:rPr>
           <w:rFonts w:ascii="Calibri" w:hAnsi="Calibri" w:cs="Calibri"/>
-        </w:rPr>
-        <w:t xml:space="preserve"> }} of the </w:t>
-      </w:r>
-      <w:r>
-        <w:rPr>
-          <w:rFonts w:ascii="Calibri" w:hAnsi="Calibri" w:cs="Calibri"/>
-          <w:highlight w:val="yellow"/>
-        </w:rPr>
-        <w:t>children</w:t>
-      </w:r>
-      <w:r>
-        <w:rPr>
-          <w:rFonts w:ascii="Calibri" w:hAnsi="Calibri" w:cs="Calibri"/>
-        </w:rPr>
-        <w:t xml:space="preserve"> </w:t>
-      </w:r>
-      <w:r>
-        <w:rPr>
-          <w:rFonts w:ascii="Calibri" w:hAnsi="Calibri" w:cs="Calibri"/>
-        </w:rPr>
-        <w:t xml:space="preserve"> listed</w:t>
-      </w:r>
-      <w:r>
-        <w:rPr>
-          <w:rFonts w:ascii="Calibri" w:hAnsi="Calibri" w:cs="Calibri"/>
-        </w:rPr>
-        <w:t xml:space="preserve"> </w:t>
-      </w:r>
-      <w:r>
-        <w:rPr>
-          <w:rFonts w:ascii="Calibri" w:hAnsi="Calibri" w:cs="Calibri"/>
-        </w:rPr>
-        <w:t>below.</w:t>
+          <w:b/>
+          <w:bCs/>
+        </w:rPr>
+        <w:t xml:space="preserve"> }}</w:t>
+      </w:r>
+      <w:r>
+        <w:rPr>
+          <w:rFonts w:ascii="Calibri" w:hAnsi="Calibri" w:cs="Calibri"/>
+        </w:rPr>
+        <w:t xml:space="preserve"> of the </w:t>
+      </w:r>
+      <w:r>
+        <w:rPr>
+          <w:rFonts w:ascii="Calibri" w:hAnsi="Calibri" w:cs="Calibri"/>
+        </w:rPr>
+        <w:t xml:space="preserve">{{ </w:t>
+      </w:r>
+      <w:proofErr w:type="spellStart"/>
+      <w:r>
+        <w:rPr>
+          <w:rFonts w:ascii="Calibri" w:hAnsi="Calibri" w:cs="Calibri"/>
+        </w:rPr>
+        <w:t>children.as_noun</w:t>
+      </w:r>
+      <w:proofErr w:type="spellEnd"/>
+      <w:r>
+        <w:rPr>
+          <w:rFonts w:ascii="Calibri" w:hAnsi="Calibri" w:cs="Calibri"/>
+        </w:rPr>
+        <w:t xml:space="preserve">() }} </w:t>
+      </w:r>
+      <w:r>
+        <w:rPr>
+          <w:rFonts w:ascii="Calibri" w:hAnsi="Calibri" w:cs="Calibri"/>
+        </w:rPr>
+        <w:t>listed below.</w:t>
       </w:r>
     </w:p>
     <w:p>
@@ -176,12 +203,16 @@
       <w:r>
         <w:rPr>
           <w:rFonts w:ascii="Calibri" w:hAnsi="Calibri" w:cs="Calibri"/>
+          <w:b/>
+          <w:bCs/>
         </w:rPr>
         <w:t>{{</w:t>
       </w:r>
       <w:r>
         <w:rPr>
           <w:rFonts w:ascii="Calibri" w:hAnsi="Calibri" w:cs="Calibri"/>
+          <w:b/>
+          <w:bCs/>
         </w:rPr>
         <w:t xml:space="preserve"> </w:t>
       </w:r>
@@ -189,6 +220,8 @@
       <w:r>
         <w:rPr>
           <w:rFonts w:ascii="Calibri" w:hAnsi="Calibri" w:cs="Calibri"/>
+          <w:b/>
+          <w:bCs/>
         </w:rPr>
         <w:t>authorized</w:t>
       </w:r>
@@ -196,6 +229,8 @@
       <w:r>
         <w:rPr>
           <w:rFonts w:ascii="Calibri" w:hAnsi="Calibri" w:cs="Calibri"/>
+          <w:b/>
+          <w:bCs/>
         </w:rPr>
         <w:t>_persons</w:t>
       </w:r>
@@ -203,6 +238,8 @@
       <w:r>
         <w:rPr>
           <w:rFonts w:ascii="Calibri" w:hAnsi="Calibri" w:cs="Calibri"/>
+          <w:b/>
+          <w:bCs/>
         </w:rPr>
         <w:t>[0].</w:t>
       </w:r>
@@ -210,6 +247,8 @@
       <w:r>
         <w:rPr>
           <w:rFonts w:ascii="Calibri" w:hAnsi="Calibri" w:cs="Calibri"/>
+          <w:b/>
+          <w:bCs/>
         </w:rPr>
         <w:t>name.full</w:t>
       </w:r>
@@ -217,6 +256,8 @@
       <w:r>
         <w:rPr>
           <w:rFonts w:ascii="Calibri" w:hAnsi="Calibri" w:cs="Calibri"/>
+          <w:b/>
+          <w:bCs/>
         </w:rPr>
         <w:t>() }}</w:t>
       </w:r>
@@ -235,6 +276,8 @@
       <w:r>
         <w:rPr>
           <w:rFonts w:ascii="Calibri" w:hAnsi="Calibri" w:cs="Calibri"/>
+          <w:b/>
+          <w:bCs/>
         </w:rPr>
         <w:t xml:space="preserve">{{ </w:t>
       </w:r>
@@ -242,6 +285,8 @@
       <w:r>
         <w:rPr>
           <w:rFonts w:ascii="Calibri" w:hAnsi="Calibri" w:cs="Calibri"/>
+          <w:b/>
+          <w:bCs/>
         </w:rPr>
         <w:t>authorized_persons</w:t>
       </w:r>
@@ -249,6 +294,8 @@
       <w:r>
         <w:rPr>
           <w:rFonts w:ascii="Calibri" w:hAnsi="Calibri" w:cs="Calibri"/>
+          <w:b/>
+          <w:bCs/>
         </w:rPr>
         <w:t>[0].</w:t>
       </w:r>
@@ -256,6 +303,8 @@
       <w:r>
         <w:rPr>
           <w:rFonts w:ascii="Calibri" w:hAnsi="Calibri" w:cs="Calibri"/>
+          <w:b/>
+          <w:bCs/>
         </w:rPr>
         <w:t>address.on_one_line</w:t>
       </w:r>
@@ -263,14 +312,16 @@
       <w:r>
         <w:rPr>
           <w:rFonts w:ascii="Calibri" w:hAnsi="Calibri" w:cs="Calibri"/>
-        </w:rPr>
-        <w:t xml:space="preserve">() }} </w:t>
-      </w:r>
-      <w:r>
-        <w:rPr>
-          <w:rFonts w:ascii="Calibri" w:hAnsi="Calibri" w:cs="Calibri"/>
-        </w:rPr>
-        <w:t>to exercise concurrently the rights</w:t>
+          <w:b/>
+          <w:bCs/>
+        </w:rPr>
+        <w:t>() }}</w:t>
+      </w:r>
+      <w:r>
+        <w:rPr>
+          <w:rFonts w:ascii="Calibri" w:hAnsi="Calibri" w:cs="Calibri"/>
+        </w:rPr>
+        <w:t xml:space="preserve"> to exercise concurrently the rights</w:t>
       </w:r>
       <w:r>
         <w:rPr>
@@ -296,6 +347,170 @@
         </w:rPr>
         <w:t>health care of the minor children whose names and dates of birth are:</w:t>
       </w:r>
+    </w:p>
+    <w:tbl>
+      <w:tblPr>
+        <w:tblStyle w:val="TableGrid"/>
+        <w:tblW w:w="0" w:type="auto"/>
+        <w:tblLook w:val="04A0" w:firstRow="1" w:lastRow="0" w:firstColumn="1" w:lastColumn="0" w:noHBand="0" w:noVBand="1"/>
+      </w:tblPr>
+      <w:tblGrid>
+        <w:gridCol w:w="4675"/>
+        <w:gridCol w:w="4675"/>
+      </w:tblGrid>
+      <w:tr>
+        <w:tc>
+          <w:tcPr>
+            <w:tcW w:w="4675" w:type="dxa"/>
+          </w:tcPr>
+          <w:p>
+            <w:pPr>
+              <w:rPr>
+                <w:rFonts w:ascii="Calibri" w:hAnsi="Calibri" w:cs="Calibri"/>
+              </w:rPr>
+            </w:pPr>
+            <w:r>
+              <w:rPr>
+                <w:rFonts w:ascii="Calibri" w:hAnsi="Calibri" w:cs="Calibri"/>
+              </w:rPr>
+              <w:t>{%tr for child in children %}</w:t>
+            </w:r>
+          </w:p>
+        </w:tc>
+        <w:tc>
+          <w:tcPr>
+            <w:tcW w:w="4675" w:type="dxa"/>
+          </w:tcPr>
+          <w:p>
+            <w:pPr>
+              <w:rPr>
+                <w:rFonts w:ascii="Calibri" w:hAnsi="Calibri" w:cs="Calibri"/>
+              </w:rPr>
+            </w:pPr>
+          </w:p>
+        </w:tc>
+      </w:tr>
+      <w:tr>
+        <w:tc>
+          <w:tcPr>
+            <w:tcW w:w="4675" w:type="dxa"/>
+          </w:tcPr>
+          <w:p>
+            <w:pPr>
+              <w:rPr>
+                <w:rFonts w:ascii="Calibri" w:hAnsi="Calibri" w:cs="Calibri"/>
+              </w:rPr>
+            </w:pPr>
+            <w:proofErr w:type="gramStart"/>
+            <w:r>
+              <w:rPr>
+                <w:rFonts w:ascii="Calibri" w:hAnsi="Calibri" w:cs="Calibri"/>
+              </w:rPr>
+              <w:t>{{ child</w:t>
+            </w:r>
+            <w:proofErr w:type="gramEnd"/>
+            <w:r>
+              <w:rPr>
+                <w:rFonts w:ascii="Calibri" w:hAnsi="Calibri" w:cs="Calibri"/>
+              </w:rPr>
+              <w:t xml:space="preserve"> }}</w:t>
+            </w:r>
+          </w:p>
+        </w:tc>
+        <w:tc>
+          <w:tcPr>
+            <w:tcW w:w="4675" w:type="dxa"/>
+          </w:tcPr>
+          <w:p>
+            <w:pPr>
+              <w:rPr>
+                <w:rFonts w:ascii="Calibri" w:hAnsi="Calibri" w:cs="Calibri"/>
+              </w:rPr>
+            </w:pPr>
+            <w:proofErr w:type="gramStart"/>
+            <w:r>
+              <w:rPr>
+                <w:rFonts w:ascii="Calibri" w:hAnsi="Calibri" w:cs="Calibri"/>
+              </w:rPr>
+              <w:t xml:space="preserve">{{ </w:t>
+            </w:r>
+            <w:proofErr w:type="spellStart"/>
+            <w:r>
+              <w:rPr>
+                <w:rFonts w:ascii="Calibri" w:hAnsi="Calibri" w:cs="Calibri"/>
+              </w:rPr>
+              <w:t>child</w:t>
+            </w:r>
+            <w:proofErr w:type="gramEnd"/>
+            <w:r>
+              <w:rPr>
+                <w:rFonts w:ascii="Calibri" w:hAnsi="Calibri" w:cs="Calibri"/>
+              </w:rPr>
+              <w:t>.birthdate</w:t>
+            </w:r>
+            <w:proofErr w:type="spellEnd"/>
+            <w:r>
+              <w:rPr>
+                <w:rFonts w:ascii="Calibri" w:hAnsi="Calibri" w:cs="Calibri"/>
+              </w:rPr>
+              <w:t xml:space="preserve"> }}</w:t>
+            </w:r>
+          </w:p>
+        </w:tc>
+      </w:tr>
+      <w:tr>
+        <w:tc>
+          <w:tcPr>
+            <w:tcW w:w="4675" w:type="dxa"/>
+          </w:tcPr>
+          <w:p>
+            <w:pPr>
+              <w:rPr>
+                <w:rFonts w:ascii="Calibri" w:hAnsi="Calibri" w:cs="Calibri"/>
+              </w:rPr>
+            </w:pPr>
+            <w:r>
+              <w:rPr>
+                <w:rFonts w:ascii="Calibri" w:hAnsi="Calibri" w:cs="Calibri"/>
+              </w:rPr>
+              <w:t xml:space="preserve">{%tr </w:t>
+            </w:r>
+            <w:proofErr w:type="spellStart"/>
+            <w:r>
+              <w:rPr>
+                <w:rFonts w:ascii="Calibri" w:hAnsi="Calibri" w:cs="Calibri"/>
+              </w:rPr>
+              <w:t>endfor</w:t>
+            </w:r>
+            <w:proofErr w:type="spellEnd"/>
+            <w:r>
+              <w:rPr>
+                <w:rFonts w:ascii="Calibri" w:hAnsi="Calibri" w:cs="Calibri"/>
+              </w:rPr>
+              <w:t xml:space="preserve"> %}</w:t>
+            </w:r>
+          </w:p>
+        </w:tc>
+        <w:tc>
+          <w:tcPr>
+            <w:tcW w:w="4675" w:type="dxa"/>
+          </w:tcPr>
+          <w:p>
+            <w:pPr>
+              <w:rPr>
+                <w:rFonts w:ascii="Calibri" w:hAnsi="Calibri" w:cs="Calibri"/>
+              </w:rPr>
+            </w:pPr>
+          </w:p>
+        </w:tc>
+      </w:tr>
+    </w:tbl>
+    <w:p>
+      <w:pPr>
+        <w:rPr>
+          <w:rFonts w:ascii="Calibri" w:hAnsi="Calibri" w:cs="Calibri"/>
+        </w:rPr>
+      </w:pPr>
     </w:p>
     <w:p>
       <w:pPr>
@@ -303,44 +518,27 @@
           <w:rFonts w:ascii="Calibri" w:hAnsi="Calibri" w:cs="Calibri"/>
         </w:rPr>
       </w:pPr>
-      <w:proofErr w:type="gramStart"/>
-      <w:r>
-        <w:rPr>
-          <w:rFonts w:ascii="Calibri" w:hAnsi="Calibri" w:cs="Calibri"/>
-        </w:rPr>
-        <w:t>{{ children</w:t>
-      </w:r>
-      <w:proofErr w:type="gramEnd"/>
-      <w:r>
-        <w:rPr>
-          <w:rFonts w:ascii="Calibri" w:hAnsi="Calibri" w:cs="Calibri"/>
-        </w:rPr>
-        <w:t xml:space="preserve"> }}</w:t>
+      <w:r>
+        <w:rPr>
+          <w:rFonts w:ascii="Calibri" w:hAnsi="Calibri" w:cs="Calibri"/>
+        </w:rPr>
+        <w:t xml:space="preserve">The caregiver may NOT do the following: </w:t>
       </w:r>
     </w:p>
     <w:p>
       <w:pPr>
         <w:rPr>
           <w:rFonts w:ascii="Calibri" w:hAnsi="Calibri" w:cs="Calibri"/>
-        </w:rPr>
-      </w:pPr>
-      <w:r>
-        <w:rPr>
-          <w:rFonts w:ascii="Calibri" w:hAnsi="Calibri" w:cs="Calibri"/>
-        </w:rPr>
-        <w:t xml:space="preserve">The caregiver may NOT do the following: </w:t>
-      </w:r>
-    </w:p>
-    <w:p>
-      <w:pPr>
-        <w:rPr>
-          <w:rFonts w:ascii="Calibri" w:hAnsi="Calibri" w:cs="Calibri"/>
+          <w:b/>
+          <w:bCs/>
         </w:rPr>
       </w:pPr>
       <w:proofErr w:type="gramStart"/>
       <w:r>
         <w:rPr>
           <w:rFonts w:ascii="Calibri" w:hAnsi="Calibri" w:cs="Calibri"/>
+          <w:b/>
+          <w:bCs/>
         </w:rPr>
         <w:t xml:space="preserve">{{ </w:t>
       </w:r>
@@ -348,6 +546,8 @@
       <w:r>
         <w:rPr>
           <w:rFonts w:ascii="Calibri" w:hAnsi="Calibri" w:cs="Calibri"/>
+          <w:b/>
+          <w:bCs/>
         </w:rPr>
         <w:t>excluded</w:t>
       </w:r>
@@ -355,6 +555,8 @@
       <w:r>
         <w:rPr>
           <w:rFonts w:ascii="Calibri" w:hAnsi="Calibri" w:cs="Calibri"/>
+          <w:b/>
+          <w:bCs/>
         </w:rPr>
         <w:t>_powers</w:t>
       </w:r>
@@ -362,6 +564,8 @@
       <w:r>
         <w:rPr>
           <w:rFonts w:ascii="Calibri" w:hAnsi="Calibri" w:cs="Calibri"/>
+          <w:b/>
+          <w:bCs/>
         </w:rPr>
         <w:t xml:space="preserve"> }}</w:t>
       </w:r>
@@ -553,6 +757,8 @@
       <w:r>
         <w:rPr>
           <w:rFonts w:ascii="Calibri" w:hAnsi="Calibri" w:cs="Calibri"/>
+          <w:b/>
+          <w:bCs/>
         </w:rPr>
         <w:t xml:space="preserve">{{ </w:t>
       </w:r>
@@ -560,6 +766,8 @@
       <w:r>
         <w:rPr>
           <w:rFonts w:ascii="Calibri" w:hAnsi="Calibri" w:cs="Calibri"/>
+          <w:b/>
+          <w:bCs/>
         </w:rPr>
         <w:t>expiration</w:t>
       </w:r>
@@ -567,6 +775,8 @@
       <w:r>
         <w:rPr>
           <w:rFonts w:ascii="Calibri" w:hAnsi="Calibri" w:cs="Calibri"/>
+          <w:b/>
+          <w:bCs/>
         </w:rPr>
         <w:t>_of_authorization</w:t>
       </w:r>
@@ -574,14 +784,16 @@
       <w:r>
         <w:rPr>
           <w:rFonts w:ascii="Calibri" w:hAnsi="Calibri" w:cs="Calibri"/>
-        </w:rPr>
-        <w:t xml:space="preserve"> }} </w:t>
-      </w:r>
-      <w:r>
-        <w:rPr>
-          <w:rFonts w:ascii="Calibri" w:hAnsi="Calibri" w:cs="Calibri"/>
-        </w:rPr>
-        <w:t>or until I notify the caregiver in writing that I have amended or revoked it.</w:t>
+          <w:b/>
+          <w:bCs/>
+        </w:rPr>
+        <w:t xml:space="preserve"> }}</w:t>
+      </w:r>
+      <w:r>
+        <w:rPr>
+          <w:rFonts w:ascii="Calibri" w:hAnsi="Calibri" w:cs="Calibri"/>
+        </w:rPr>
+        <w:t xml:space="preserve"> or until I notify the caregiver in writing that I have amended or revoked it.</w:t>
       </w:r>
     </w:p>
     <w:p>
@@ -700,13 +912,7 @@
           <w:rFonts w:ascii="Calibri" w:hAnsi="Calibri" w:cs="Calibri"/>
         </w:rPr>
         <w:lastRenderedPageBreak/>
-        <w:t>2.</w:t>
-      </w:r>
-      <w:r>
-        <w:rPr>
-          <w:rFonts w:ascii="Calibri" w:hAnsi="Calibri" w:cs="Calibri"/>
-        </w:rPr>
-        <w:t xml:space="preserve"> Witnesses to authorizing party’s signature</w:t>
+        <w:t>2. Witnesses to authorizing party’s signature</w:t>
       </w:r>
     </w:p>
     <w:p>
@@ -745,7 +951,7 @@
       </w:tblGrid>
       <w:tr>
         <w:trPr>
-          <w:trHeight w:val="360"/>
+          <w:trHeight w:val="331"/>
         </w:trPr>
         <w:tc>
           <w:tcPr>
@@ -798,7 +1004,7 @@
       </w:tr>
       <w:tr>
         <w:trPr>
-          <w:trHeight w:val="360"/>
+          <w:trHeight w:val="331"/>
         </w:trPr>
         <w:tc>
           <w:tcPr>
@@ -863,7 +1069,7 @@
       </w:tr>
       <w:tr>
         <w:trPr>
-          <w:trHeight w:val="360"/>
+          <w:trHeight w:val="331"/>
         </w:trPr>
         <w:tc>
           <w:tcPr>
@@ -916,7 +1122,7 @@
       </w:tr>
       <w:tr>
         <w:trPr>
-          <w:trHeight w:val="360"/>
+          <w:trHeight w:val="331"/>
         </w:trPr>
         <w:tc>
           <w:tcPr>
@@ -981,7 +1187,7 @@
       </w:tr>
       <w:tr>
         <w:trPr>
-          <w:trHeight w:val="360"/>
+          <w:trHeight w:val="331"/>
         </w:trPr>
         <w:tc>
           <w:tcPr>
@@ -1034,7 +1240,7 @@
       </w:tr>
       <w:tr>
         <w:trPr>
-          <w:trHeight w:val="360"/>
+          <w:trHeight w:val="331"/>
         </w:trPr>
         <w:tc>
           <w:tcPr>
@@ -1089,7 +1295,7 @@
       </w:tr>
       <w:tr>
         <w:trPr>
-          <w:trHeight w:val="360"/>
+          <w:trHeight w:val="331"/>
         </w:trPr>
         <w:tc>
           <w:tcPr>
@@ -1154,20 +1360,13 @@
         <w:rPr>
           <w:rFonts w:ascii="Calibri" w:hAnsi="Calibri" w:cs="Calibri"/>
         </w:rPr>
-        <w:t xml:space="preserve">3. </w:t>
-      </w:r>
-      <w:r>
-        <w:rPr>
-          <w:rFonts w:ascii="Calibri" w:hAnsi="Calibri" w:cs="Calibri"/>
-        </w:rPr>
-        <w:t>Notarization of authorizing party’s signature</w:t>
+        <w:t>3. Notarization of authorizing party’s signature</w:t>
       </w:r>
     </w:p>
     <w:p>
       <w:pPr>
         <w:keepNext/>
         <w:keepLines/>
-        <w:spacing w:before="240"/>
         <w:jc w:val="center"/>
         <w:rPr>
           <w:rFonts w:ascii="Calibri" w:hAnsi="Calibri" w:cs="Calibri"/>
@@ -1352,6 +1551,8 @@
       <w:r>
         <w:rPr>
           <w:rFonts w:ascii="Calibri" w:hAnsi="Calibri" w:cs="Calibri"/>
+          <w:b/>
+          <w:bCs/>
         </w:rPr>
         <w:t xml:space="preserve">{{ </w:t>
       </w:r>
@@ -1359,6 +1560,8 @@
       <w:r>
         <w:rPr>
           <w:rFonts w:ascii="Calibri" w:hAnsi="Calibri" w:cs="Calibri"/>
+          <w:b/>
+          <w:bCs/>
         </w:rPr>
         <w:t>authorized</w:t>
       </w:r>
@@ -1366,6 +1569,8 @@
       <w:r>
         <w:rPr>
           <w:rFonts w:ascii="Calibri" w:hAnsi="Calibri" w:cs="Calibri"/>
+          <w:b/>
+          <w:bCs/>
         </w:rPr>
         <w:t>_persons</w:t>
       </w:r>
@@ -1373,6 +1578,8 @@
       <w:r>
         <w:rPr>
           <w:rFonts w:ascii="Calibri" w:hAnsi="Calibri" w:cs="Calibri"/>
+          <w:b/>
+          <w:bCs/>
         </w:rPr>
         <w:t>[0] }}</w:t>
       </w:r>
@@ -1397,6 +1604,8 @@
       <w:r>
         <w:rPr>
           <w:rFonts w:ascii="Calibri" w:hAnsi="Calibri" w:cs="Calibri"/>
+          <w:b/>
+          <w:bCs/>
         </w:rPr>
         <w:t xml:space="preserve">{{ </w:t>
       </w:r>
@@ -1404,6 +1613,8 @@
       <w:r>
         <w:rPr>
           <w:rFonts w:ascii="Calibri" w:hAnsi="Calibri" w:cs="Calibri"/>
+          <w:b/>
+          <w:bCs/>
         </w:rPr>
         <w:t>authorized_persons</w:t>
       </w:r>
@@ -1411,6 +1622,8 @@
       <w:r>
         <w:rPr>
           <w:rFonts w:ascii="Calibri" w:hAnsi="Calibri" w:cs="Calibri"/>
+          <w:b/>
+          <w:bCs/>
         </w:rPr>
         <w:t>[0].</w:t>
       </w:r>
@@ -1418,6 +1631,8 @@
       <w:r>
         <w:rPr>
           <w:rFonts w:ascii="Calibri" w:hAnsi="Calibri" w:cs="Calibri"/>
+          <w:b/>
+          <w:bCs/>
         </w:rPr>
         <w:t>address.on_one_line</w:t>
       </w:r>
@@ -1425,6 +1640,8 @@
       <w:r>
         <w:rPr>
           <w:rFonts w:ascii="Calibri" w:hAnsi="Calibri" w:cs="Calibri"/>
+          <w:b/>
+          <w:bCs/>
         </w:rPr>
         <w:t>() }}</w:t>
       </w:r>
@@ -1457,6 +1674,8 @@
       <w:r>
         <w:rPr>
           <w:rFonts w:ascii="Calibri" w:hAnsi="Calibri" w:cs="Calibri"/>
+          <w:b/>
+          <w:bCs/>
         </w:rPr>
         <w:t xml:space="preserve">{{ </w:t>
       </w:r>
@@ -1464,6 +1683,8 @@
       <w:r>
         <w:rPr>
           <w:rFonts w:ascii="Calibri" w:hAnsi="Calibri" w:cs="Calibri"/>
+          <w:b/>
+          <w:bCs/>
         </w:rPr>
         <w:t>caregiver</w:t>
       </w:r>
@@ -1471,6 +1692,8 @@
       <w:r>
         <w:rPr>
           <w:rFonts w:ascii="Calibri" w:hAnsi="Calibri" w:cs="Calibri"/>
+          <w:b/>
+          <w:bCs/>
         </w:rPr>
         <w:t>_relationship_to_child</w:t>
       </w:r>
@@ -1478,6 +1701,8 @@
       <w:r>
         <w:rPr>
           <w:rFonts w:ascii="Calibri" w:hAnsi="Calibri" w:cs="Calibri"/>
+          <w:b/>
+          <w:bCs/>
         </w:rPr>
         <w:t xml:space="preserve"> }}</w:t>
       </w:r>

</xml_diff>